<commit_message>
Edit based Motif Search
</commit_message>
<xml_diff>
--- a/Report.docx
+++ b/Report.docx
@@ -101,7 +101,119 @@
           <w:sz w:val="28"/>
           <w:szCs w:val="28"/>
         </w:rPr>
-        <w:t xml:space="preserve">We will have to first take 20 random strings and then create a substring for each string of length L. Store substrings of each string in the ArrayList. Now we can say that if M is a substring and M’ is its neighbor then edit distance </w:t>
+        <w:t>We first take input from “Data.txt” then w</w:t>
+      </w:r>
+      <w:r>
+        <w:rPr>
+          <w:sz w:val="28"/>
+          <w:szCs w:val="28"/>
+        </w:rPr>
+        <w:t xml:space="preserve">e will have to take 20 random </w:t>
+      </w:r>
+      <w:r>
+        <w:rPr>
+          <w:sz w:val="28"/>
+          <w:szCs w:val="28"/>
+        </w:rPr>
+        <w:t>strings</w:t>
+      </w:r>
+      <w:r>
+        <w:rPr>
+          <w:sz w:val="28"/>
+          <w:szCs w:val="28"/>
+        </w:rPr>
+        <w:t xml:space="preserve">, </w:t>
+      </w:r>
+      <w:r>
+        <w:rPr>
+          <w:sz w:val="28"/>
+          <w:szCs w:val="28"/>
+        </w:rPr>
+        <w:t>then</w:t>
+      </w:r>
+      <w:r>
+        <w:rPr>
+          <w:sz w:val="28"/>
+          <w:szCs w:val="28"/>
+        </w:rPr>
+        <w:t xml:space="preserve"> substring</w:t>
+      </w:r>
+      <w:r>
+        <w:rPr>
+          <w:sz w:val="28"/>
+          <w:szCs w:val="28"/>
+        </w:rPr>
+        <w:t>s</w:t>
+      </w:r>
+      <w:r>
+        <w:rPr>
+          <w:sz w:val="28"/>
+          <w:szCs w:val="28"/>
+        </w:rPr>
+        <w:t xml:space="preserve"> </w:t>
+      </w:r>
+      <w:r>
+        <w:rPr>
+          <w:sz w:val="28"/>
+          <w:szCs w:val="28"/>
+        </w:rPr>
+        <w:t>f</w:t>
+      </w:r>
+      <w:r>
+        <w:rPr>
+          <w:sz w:val="28"/>
+          <w:szCs w:val="28"/>
+        </w:rPr>
+        <w:t>rom</w:t>
+      </w:r>
+      <w:r>
+        <w:rPr>
+          <w:sz w:val="28"/>
+          <w:szCs w:val="28"/>
+        </w:rPr>
+        <w:t xml:space="preserve"> length L</w:t>
+      </w:r>
+      <w:r>
+        <w:rPr>
+          <w:sz w:val="28"/>
+          <w:szCs w:val="28"/>
+        </w:rPr>
+        <w:t xml:space="preserve"> – D to L + D</w:t>
+      </w:r>
+      <w:r>
+        <w:rPr>
+          <w:sz w:val="28"/>
+          <w:szCs w:val="28"/>
+        </w:rPr>
+        <w:t xml:space="preserve"> </w:t>
+      </w:r>
+      <w:r>
+        <w:rPr>
+          <w:sz w:val="28"/>
+          <w:szCs w:val="28"/>
+        </w:rPr>
+        <w:t xml:space="preserve">for each string. Store substrings of each string in the ArrayList. Now we can say that if M is a substring </w:t>
+      </w:r>
+      <w:r>
+        <w:rPr>
+          <w:sz w:val="28"/>
+          <w:szCs w:val="28"/>
+        </w:rPr>
+        <w:t>i.e.,</w:t>
+      </w:r>
+      <w:r>
+        <w:rPr>
+          <w:sz w:val="28"/>
+          <w:szCs w:val="28"/>
+        </w:rPr>
+        <w:t xml:space="preserve"> of length L </w:t>
+      </w:r>
+      <w:r>
+        <w:rPr>
+          <w:sz w:val="28"/>
+          <w:szCs w:val="28"/>
+        </w:rPr>
+        <w:t xml:space="preserve">and M’ is its neighbor then edit distance </w:t>
       </w:r>
       <w:r>
         <w:rPr>
@@ -115,28 +227,147 @@
           <w:sz w:val="28"/>
           <w:szCs w:val="28"/>
         </w:rPr>
-        <w:t xml:space="preserve">is (M, M’) </w:t>
-      </w:r>
-      <w:r>
-        <w:rPr>
-          <w:sz w:val="28"/>
-          <w:szCs w:val="28"/>
-        </w:rPr>
-        <w:t>and</w:t>
-      </w:r>
-      <w:r>
-        <w:rPr>
-          <w:sz w:val="28"/>
-          <w:szCs w:val="28"/>
-        </w:rPr>
-        <w:t xml:space="preserve"> its reflexive (M’, M) will give the same distance as well. The edit distance is transitive in nature as well. So, we just have to traverse through all the substrings M of the first string, get all the neighbors M’ for it, and print </w:t>
-      </w:r>
-      <w:r>
-        <w:rPr>
-          <w:sz w:val="28"/>
-          <w:szCs w:val="28"/>
-        </w:rPr>
-        <w:t>M and all the M’ if M finds a neighbor in all the strings</w:t>
+        <w:t>is (M, M’)</w:t>
+      </w:r>
+      <w:r>
+        <w:rPr>
+          <w:sz w:val="28"/>
+          <w:szCs w:val="28"/>
+        </w:rPr>
+        <w:t xml:space="preserve"> which should be &lt;= D (given by the user)</w:t>
+      </w:r>
+      <w:r>
+        <w:rPr>
+          <w:sz w:val="28"/>
+          <w:szCs w:val="28"/>
+        </w:rPr>
+        <w:t xml:space="preserve">. So, we just have to traverse through all the substrings M </w:t>
+      </w:r>
+      <w:r>
+        <w:rPr>
+          <w:sz w:val="28"/>
+          <w:szCs w:val="28"/>
+        </w:rPr>
+        <w:t xml:space="preserve">from each </w:t>
+      </w:r>
+      <w:r>
+        <w:rPr>
+          <w:sz w:val="28"/>
+          <w:szCs w:val="28"/>
+        </w:rPr>
+        <w:t>ArrayList</w:t>
+      </w:r>
+      <w:r>
+        <w:rPr>
+          <w:sz w:val="28"/>
+          <w:szCs w:val="28"/>
+        </w:rPr>
+        <w:t xml:space="preserve"> of the</w:t>
+      </w:r>
+      <w:r>
+        <w:rPr>
+          <w:sz w:val="28"/>
+          <w:szCs w:val="28"/>
+        </w:rPr>
+        <w:t xml:space="preserve"> string, </w:t>
+      </w:r>
+      <w:r>
+        <w:rPr>
+          <w:sz w:val="28"/>
+          <w:szCs w:val="28"/>
+        </w:rPr>
+        <w:t>check</w:t>
+      </w:r>
+      <w:r>
+        <w:rPr>
+          <w:sz w:val="28"/>
+          <w:szCs w:val="28"/>
+        </w:rPr>
+        <w:t xml:space="preserve"> all the neighbors M’ for it</w:t>
+      </w:r>
+      <w:r>
+        <w:rPr>
+          <w:sz w:val="28"/>
+          <w:szCs w:val="28"/>
+        </w:rPr>
+        <w:t xml:space="preserve"> in the other </w:t>
+      </w:r>
+      <w:r>
+        <w:rPr>
+          <w:sz w:val="28"/>
+          <w:szCs w:val="28"/>
+        </w:rPr>
+        <w:t>Array Lists</w:t>
+      </w:r>
+      <w:r>
+        <w:rPr>
+          <w:sz w:val="28"/>
+          <w:szCs w:val="28"/>
+        </w:rPr>
+        <w:t xml:space="preserve">, and </w:t>
+      </w:r>
+      <w:r>
+        <w:rPr>
+          <w:sz w:val="28"/>
+          <w:szCs w:val="28"/>
+        </w:rPr>
+        <w:t>store</w:t>
+      </w:r>
+      <w:r>
+        <w:rPr>
+          <w:sz w:val="28"/>
+          <w:szCs w:val="28"/>
+        </w:rPr>
+        <w:t xml:space="preserve"> </w:t>
+      </w:r>
+      <w:r>
+        <w:rPr>
+          <w:sz w:val="28"/>
+          <w:szCs w:val="28"/>
+        </w:rPr>
+        <w:t>M</w:t>
+      </w:r>
+      <w:r>
+        <w:rPr>
+          <w:sz w:val="28"/>
+          <w:szCs w:val="28"/>
+        </w:rPr>
+        <w:t xml:space="preserve">, </w:t>
+      </w:r>
+      <w:r>
+        <w:rPr>
+          <w:sz w:val="28"/>
+          <w:szCs w:val="28"/>
+        </w:rPr>
+        <w:t>if M finds a neighbor in all the strings</w:t>
+      </w:r>
+      <w:r>
+        <w:rPr>
+          <w:sz w:val="28"/>
+          <w:szCs w:val="28"/>
+        </w:rPr>
+        <w:t xml:space="preserve"> i.e., the edit distance of M and M’</w:t>
+      </w:r>
+      <w:r>
+        <w:rPr>
+          <w:sz w:val="28"/>
+          <w:szCs w:val="28"/>
+        </w:rPr>
+        <w:t xml:space="preserve"> </w:t>
+      </w:r>
+      <w:r>
+        <w:rPr>
+          <w:sz w:val="28"/>
+          <w:szCs w:val="28"/>
+        </w:rPr>
+        <w:t>satisfies</w:t>
+      </w:r>
+      <w:r>
+        <w:rPr>
+          <w:sz w:val="28"/>
+          <w:szCs w:val="28"/>
+        </w:rPr>
+        <w:t xml:space="preserve"> the condition provided in the question</w:t>
       </w:r>
       <w:r>
         <w:rPr>
@@ -145,138 +376,323 @@
         </w:rPr>
         <w:t xml:space="preserve">. </w:t>
       </w:r>
-    </w:p>
-    <w:p>
-      <w:pPr>
-        <w:rPr>
-          <w:sz w:val="28"/>
-          <w:szCs w:val="28"/>
-        </w:rPr>
-      </w:pPr>
-      <w:r>
-        <w:rPr>
-          <w:sz w:val="28"/>
-          <w:szCs w:val="28"/>
-        </w:rPr>
-        <w:t>Now let us see in detail how the reflexive and transitive properties of edit distance will be able to get all the substrings.</w:t>
-      </w:r>
-    </w:p>
-    <w:p>
-      <w:pPr>
-        <w:rPr>
-          <w:b/>
-          <w:bCs/>
-          <w:sz w:val="28"/>
-          <w:szCs w:val="28"/>
-        </w:rPr>
-      </w:pPr>
-      <w:r>
-        <w:rPr>
-          <w:b/>
-          <w:bCs/>
-          <w:sz w:val="28"/>
-          <w:szCs w:val="28"/>
-        </w:rPr>
-        <w:t>Reflexive:</w:t>
-      </w:r>
-    </w:p>
-    <w:p>
-      <w:pPr>
-        <w:rPr>
-          <w:sz w:val="28"/>
-          <w:szCs w:val="28"/>
-        </w:rPr>
-      </w:pPr>
-      <w:r>
-        <w:rPr>
-          <w:sz w:val="28"/>
-          <w:szCs w:val="28"/>
-        </w:rPr>
-        <w:t>L</w:t>
-      </w:r>
-      <w:r>
-        <w:rPr>
-          <w:sz w:val="28"/>
-          <w:szCs w:val="28"/>
-        </w:rPr>
-        <w:t xml:space="preserve">et’s say if we are checking a substring </w:t>
-      </w:r>
-      <w:r>
-        <w:rPr>
-          <w:sz w:val="28"/>
-          <w:szCs w:val="28"/>
-        </w:rPr>
-        <w:t>of</w:t>
-      </w:r>
-      <w:r>
-        <w:rPr>
-          <w:sz w:val="28"/>
-          <w:szCs w:val="28"/>
-        </w:rPr>
-        <w:t xml:space="preserve"> 1st string and then we check for neighbors in the 4th string if one </w:t>
-      </w:r>
-      <w:r>
-        <w:rPr>
-          <w:sz w:val="28"/>
-          <w:szCs w:val="28"/>
-        </w:rPr>
-        <w:t>sub</w:t>
-      </w:r>
-      <w:r>
-        <w:rPr>
-          <w:sz w:val="28"/>
-          <w:szCs w:val="28"/>
-        </w:rPr>
-        <w:t xml:space="preserve">string satisfies the condition of (M, M’) &lt;= D then </w:t>
-      </w:r>
-      <w:r>
-        <w:rPr>
-          <w:sz w:val="28"/>
-          <w:szCs w:val="28"/>
-        </w:rPr>
-        <w:t>when</w:t>
-      </w:r>
-      <w:r>
-        <w:rPr>
-          <w:sz w:val="28"/>
-          <w:szCs w:val="28"/>
-        </w:rPr>
-        <w:t xml:space="preserve"> we go to the 4th string and </w:t>
-      </w:r>
-      <w:r>
-        <w:rPr>
-          <w:sz w:val="28"/>
-          <w:szCs w:val="28"/>
-        </w:rPr>
-        <w:t xml:space="preserve">for that specific substring we </w:t>
-      </w:r>
-      <w:r>
-        <w:rPr>
-          <w:sz w:val="28"/>
-          <w:szCs w:val="28"/>
-        </w:rPr>
-        <w:t xml:space="preserve">check for neighbors then that same </w:t>
-      </w:r>
-      <w:r>
-        <w:rPr>
-          <w:sz w:val="28"/>
-          <w:szCs w:val="28"/>
-        </w:rPr>
-        <w:t>sub</w:t>
-      </w:r>
-      <w:r>
-        <w:rPr>
-          <w:sz w:val="28"/>
-          <w:szCs w:val="28"/>
-        </w:rPr>
-        <w:t xml:space="preserve">string </w:t>
-      </w:r>
-      <w:r>
-        <w:rPr>
-          <w:sz w:val="28"/>
-          <w:szCs w:val="28"/>
-        </w:rPr>
-        <w:t>of 1</w:t>
+      <w:r>
+        <w:rPr>
+          <w:sz w:val="28"/>
+          <w:szCs w:val="28"/>
+        </w:rPr>
+        <w:t xml:space="preserve">Finally, write all the </w:t>
+      </w:r>
+      <w:proofErr w:type="spellStart"/>
+      <w:r>
+        <w:rPr>
+          <w:sz w:val="28"/>
+          <w:szCs w:val="28"/>
+        </w:rPr>
+        <w:t>Ms</w:t>
+      </w:r>
+      <w:proofErr w:type="spellEnd"/>
+      <w:r>
+        <w:rPr>
+          <w:sz w:val="28"/>
+          <w:szCs w:val="28"/>
+        </w:rPr>
+        <w:t xml:space="preserve"> in the </w:t>
+      </w:r>
+      <w:r>
+        <w:rPr>
+          <w:sz w:val="28"/>
+          <w:szCs w:val="28"/>
+        </w:rPr>
+        <w:t>“Out.txt”.</w:t>
+      </w:r>
+    </w:p>
+    <w:p>
+      <w:pPr>
+        <w:rPr>
+          <w:b/>
+          <w:bCs/>
+          <w:sz w:val="28"/>
+          <w:szCs w:val="28"/>
+        </w:rPr>
+      </w:pPr>
+      <w:r>
+        <w:rPr>
+          <w:b/>
+          <w:bCs/>
+          <w:sz w:val="28"/>
+          <w:szCs w:val="28"/>
+        </w:rPr>
+        <w:t>Worst case time complexity</w:t>
+      </w:r>
+      <w:r>
+        <w:rPr>
+          <w:b/>
+          <w:bCs/>
+          <w:sz w:val="28"/>
+          <w:szCs w:val="28"/>
+        </w:rPr>
+        <w:t>:</w:t>
+      </w:r>
+      <w:r>
+        <w:rPr>
+          <w:b/>
+          <w:bCs/>
+          <w:sz w:val="28"/>
+          <w:szCs w:val="28"/>
+        </w:rPr>
+        <w:t xml:space="preserve"> </w:t>
+      </w:r>
+      <w:r>
+        <w:rPr>
+          <w:b/>
+          <w:bCs/>
+          <w:sz w:val="28"/>
+          <w:szCs w:val="28"/>
+        </w:rPr>
+        <w:br/>
+        <w:t xml:space="preserve">(From </w:t>
+      </w:r>
+      <w:r>
+        <w:rPr>
+          <w:b/>
+          <w:bCs/>
+          <w:sz w:val="28"/>
+          <w:szCs w:val="28"/>
+        </w:rPr>
+        <w:t>printAllNeighboursWEditDistance (</w:t>
+      </w:r>
+      <w:r>
+        <w:rPr>
+          <w:b/>
+          <w:bCs/>
+          <w:sz w:val="28"/>
+          <w:szCs w:val="28"/>
+        </w:rPr>
+        <w:t xml:space="preserve">ArrayList&lt;ArrayList&lt;String&gt;&gt; </w:t>
+      </w:r>
+      <w:proofErr w:type="spellStart"/>
+      <w:r>
+        <w:rPr>
+          <w:b/>
+          <w:bCs/>
+          <w:sz w:val="28"/>
+          <w:szCs w:val="28"/>
+        </w:rPr>
+        <w:t>neighbourSubstring</w:t>
+      </w:r>
+      <w:proofErr w:type="spellEnd"/>
+      <w:r>
+        <w:rPr>
+          <w:b/>
+          <w:bCs/>
+          <w:sz w:val="28"/>
+          <w:szCs w:val="28"/>
+        </w:rPr>
+        <w:t>, int D, int indel, int sub, int L</w:t>
+      </w:r>
+      <w:r>
+        <w:rPr>
+          <w:b/>
+          <w:bCs/>
+          <w:sz w:val="28"/>
+          <w:szCs w:val="28"/>
+        </w:rPr>
+        <w:t>)</w:t>
+      </w:r>
+      <w:r>
+        <w:rPr>
+          <w:b/>
+          <w:bCs/>
+          <w:sz w:val="28"/>
+          <w:szCs w:val="28"/>
+        </w:rPr>
+        <w:t>)</w:t>
+      </w:r>
+    </w:p>
+    <w:p>
+      <w:pPr>
+        <w:rPr>
+          <w:sz w:val="28"/>
+          <w:szCs w:val="28"/>
+        </w:rPr>
+      </w:pPr>
+      <w:r>
+        <w:rPr>
+          <w:b/>
+          <w:bCs/>
+          <w:sz w:val="28"/>
+          <w:szCs w:val="28"/>
+        </w:rPr>
+        <w:t xml:space="preserve">A: </w:t>
+      </w:r>
+      <w:r>
+        <w:rPr>
+          <w:sz w:val="28"/>
+          <w:szCs w:val="28"/>
+        </w:rPr>
+        <w:t xml:space="preserve">20 </w:t>
+      </w:r>
+      <w:r>
+        <w:rPr>
+          <w:sz w:val="28"/>
+          <w:szCs w:val="28"/>
+        </w:rPr>
+        <w:t>(size of neighbourSubstring.size())</w:t>
+      </w:r>
+      <w:r>
+        <w:rPr>
+          <w:sz w:val="28"/>
+          <w:szCs w:val="28"/>
+        </w:rPr>
+        <w:br/>
+      </w:r>
+      <w:r>
+        <w:rPr>
+          <w:b/>
+          <w:bCs/>
+          <w:sz w:val="28"/>
+          <w:szCs w:val="28"/>
+        </w:rPr>
+        <w:t>N</w:t>
+      </w:r>
+      <w:r>
+        <w:rPr>
+          <w:b/>
+          <w:bCs/>
+          <w:sz w:val="28"/>
+          <w:szCs w:val="28"/>
+        </w:rPr>
+        <w:t>:</w:t>
+      </w:r>
+      <w:r>
+        <w:rPr>
+          <w:sz w:val="28"/>
+          <w:szCs w:val="28"/>
+        </w:rPr>
+        <w:t xml:space="preserve"> number of elements in ArrayList</w:t>
+      </w:r>
+      <w:r>
+        <w:rPr>
+          <w:sz w:val="28"/>
+          <w:szCs w:val="28"/>
+        </w:rPr>
+        <w:t xml:space="preserve"> for checking M</w:t>
+      </w:r>
+      <w:r>
+        <w:rPr>
+          <w:sz w:val="28"/>
+          <w:szCs w:val="28"/>
+        </w:rPr>
+        <w:br/>
+      </w:r>
+      <w:r>
+        <w:rPr>
+          <w:b/>
+          <w:bCs/>
+          <w:sz w:val="28"/>
+          <w:szCs w:val="28"/>
+        </w:rPr>
+        <w:t>B</w:t>
+      </w:r>
+      <w:r>
+        <w:rPr>
+          <w:b/>
+          <w:bCs/>
+          <w:sz w:val="28"/>
+          <w:szCs w:val="28"/>
+        </w:rPr>
+        <w:t xml:space="preserve">: </w:t>
+      </w:r>
+      <w:r>
+        <w:rPr>
+          <w:sz w:val="28"/>
+          <w:szCs w:val="28"/>
+        </w:rPr>
+        <w:t>20</w:t>
+      </w:r>
+      <w:r>
+        <w:rPr>
+          <w:sz w:val="28"/>
+          <w:szCs w:val="28"/>
+        </w:rPr>
+        <w:t xml:space="preserve"> (size of neighbourSubstring.size())</w:t>
+      </w:r>
+      <w:r>
+        <w:rPr>
+          <w:sz w:val="28"/>
+          <w:szCs w:val="28"/>
+        </w:rPr>
+        <w:br/>
+      </w:r>
+      <w:r>
+        <w:rPr>
+          <w:b/>
+          <w:bCs/>
+          <w:sz w:val="28"/>
+          <w:szCs w:val="28"/>
+        </w:rPr>
+        <w:t>J</w:t>
+      </w:r>
+      <w:r>
+        <w:rPr>
+          <w:b/>
+          <w:bCs/>
+          <w:sz w:val="28"/>
+          <w:szCs w:val="28"/>
+        </w:rPr>
+        <w:t>:</w:t>
+      </w:r>
+      <w:r>
+        <w:rPr>
+          <w:sz w:val="28"/>
+          <w:szCs w:val="28"/>
+        </w:rPr>
+        <w:t xml:space="preserve"> Number of elements in the current ArrayList</w:t>
+      </w:r>
+      <w:r>
+        <w:rPr>
+          <w:sz w:val="28"/>
+          <w:szCs w:val="28"/>
+        </w:rPr>
+        <w:br/>
+      </w:r>
+      <w:r>
+        <w:rPr>
+          <w:b/>
+          <w:bCs/>
+          <w:sz w:val="28"/>
+          <w:szCs w:val="28"/>
+        </w:rPr>
+        <w:t>Edit Distance:</w:t>
+      </w:r>
+      <w:r>
+        <w:rPr>
+          <w:sz w:val="28"/>
+          <w:szCs w:val="28"/>
+        </w:rPr>
+        <w:t xml:space="preserve"> </w:t>
+      </w:r>
+      <w:r>
+        <w:rPr>
+          <w:sz w:val="28"/>
+          <w:szCs w:val="28"/>
+        </w:rPr>
+        <w:t xml:space="preserve">O(ab), where a </w:t>
+      </w:r>
+      <w:r>
+        <w:rPr>
+          <w:sz w:val="28"/>
+          <w:szCs w:val="28"/>
+        </w:rPr>
+        <w:t>-&gt;</w:t>
+      </w:r>
+      <w:r>
+        <w:rPr>
+          <w:sz w:val="28"/>
+          <w:szCs w:val="28"/>
+        </w:rPr>
+        <w:t xml:space="preserve"> characters in 1</w:t>
       </w:r>
       <w:r>
         <w:rPr>
@@ -291,442 +707,107 @@
           <w:sz w:val="28"/>
           <w:szCs w:val="28"/>
         </w:rPr>
-        <w:t xml:space="preserve"> string </w:t>
-      </w:r>
-      <w:r>
-        <w:rPr>
-          <w:sz w:val="28"/>
-          <w:szCs w:val="28"/>
-        </w:rPr>
-        <w:t>will still satisfy the condition</w:t>
-      </w:r>
-      <w:r>
-        <w:rPr>
-          <w:sz w:val="28"/>
-          <w:szCs w:val="28"/>
-        </w:rPr>
-        <w:t xml:space="preserve"> as neighbor</w:t>
-      </w:r>
-      <w:r>
-        <w:rPr>
-          <w:sz w:val="28"/>
-          <w:szCs w:val="28"/>
-        </w:rPr>
-        <w:t xml:space="preserve">. </w:t>
-      </w:r>
-    </w:p>
-    <w:p>
-      <w:pPr>
-        <w:rPr>
-          <w:b/>
-          <w:bCs/>
-          <w:sz w:val="28"/>
-          <w:szCs w:val="28"/>
-        </w:rPr>
-      </w:pPr>
-      <w:r>
-        <w:rPr>
-          <w:b/>
-          <w:bCs/>
-          <w:sz w:val="28"/>
-          <w:szCs w:val="28"/>
-        </w:rPr>
-        <w:t xml:space="preserve">Transitive: </w:t>
-      </w:r>
-    </w:p>
-    <w:p>
-      <w:pPr>
-        <w:rPr>
-          <w:sz w:val="28"/>
-          <w:szCs w:val="28"/>
-        </w:rPr>
-      </w:pPr>
-      <w:r>
-        <w:rPr>
-          <w:sz w:val="28"/>
-          <w:szCs w:val="28"/>
-        </w:rPr>
-        <w:t>I</w:t>
-      </w:r>
-      <w:r>
-        <w:rPr>
-          <w:sz w:val="28"/>
-          <w:szCs w:val="28"/>
-        </w:rPr>
-        <w:t>f we get substrings from 2 strings then we get it from 3rd as well. Taking an example like assume that you find the neighbor in the 4th string and 5th string for M then if we choose that substring in the 4th string so as to find its neighbor then we can say for sure that you will find a neighbor in the 5th.  We know it because:</w:t>
-      </w:r>
-    </w:p>
-    <w:p>
-      <w:pPr>
-        <w:rPr>
-          <w:sz w:val="28"/>
-          <w:szCs w:val="28"/>
-        </w:rPr>
-      </w:pPr>
-      <w:r>
-        <w:rPr>
-          <w:sz w:val="28"/>
-          <w:szCs w:val="28"/>
-        </w:rPr>
-        <w:t>Substring of 1st string has a neighbor in 4th string.   ---(1)</w:t>
-      </w:r>
-    </w:p>
-    <w:p>
-      <w:pPr>
-        <w:rPr>
-          <w:sz w:val="28"/>
-          <w:szCs w:val="28"/>
-        </w:rPr>
-      </w:pPr>
-      <w:r>
-        <w:rPr>
-          <w:sz w:val="28"/>
-          <w:szCs w:val="28"/>
-        </w:rPr>
-        <w:t>Substring of 1st string has a neighbor in 5th string.   ---(2)</w:t>
-      </w:r>
-    </w:p>
-    <w:p>
-      <w:pPr>
-        <w:rPr>
-          <w:sz w:val="28"/>
-          <w:szCs w:val="28"/>
-        </w:rPr>
-      </w:pPr>
-      <w:r>
-        <w:rPr>
-          <w:sz w:val="28"/>
-          <w:szCs w:val="28"/>
-        </w:rPr>
-        <w:t xml:space="preserve">Then from the transitive property, </w:t>
-      </w:r>
-    </w:p>
-    <w:p>
-      <w:pPr>
-        <w:rPr>
-          <w:sz w:val="28"/>
-          <w:szCs w:val="28"/>
-        </w:rPr>
-      </w:pPr>
-      <w:r>
-        <w:rPr>
-          <w:sz w:val="28"/>
-          <w:szCs w:val="28"/>
-        </w:rPr>
-        <w:t>Substring of 4th String (same as in (1)) has a neighbor in 5th string (that will be the same as in (2))</w:t>
-      </w:r>
-    </w:p>
-    <w:p>
-      <w:pPr>
-        <w:rPr>
-          <w:sz w:val="28"/>
-          <w:szCs w:val="28"/>
-        </w:rPr>
-      </w:pPr>
-      <w:r>
-        <w:rPr>
-          <w:sz w:val="28"/>
-          <w:szCs w:val="28"/>
-        </w:rPr>
-        <w:lastRenderedPageBreak/>
-        <w:t>Forming from this ideology we are able to find all the substrings in a lot less time as we have to traverse through the first ArrayList find all its neighbors and if it satisfies the condition then just print all of them.</w:t>
-      </w:r>
-    </w:p>
-    <w:p>
-      <w:pPr>
-        <w:rPr>
-          <w:b/>
-          <w:bCs/>
-          <w:sz w:val="32"/>
-          <w:szCs w:val="32"/>
+        <w:t xml:space="preserve"> substring, b </w:t>
+      </w:r>
+      <w:r>
+        <w:rPr>
+          <w:sz w:val="28"/>
+          <w:szCs w:val="28"/>
+        </w:rPr>
+        <w:t xml:space="preserve">-&gt; </w:t>
+      </w:r>
+      <w:r>
+        <w:rPr>
+          <w:sz w:val="28"/>
+          <w:szCs w:val="28"/>
+        </w:rPr>
+        <w:t>characters in 2</w:t>
+      </w:r>
+      <w:r>
+        <w:rPr>
+          <w:sz w:val="28"/>
+          <w:szCs w:val="28"/>
+          <w:vertAlign w:val="superscript"/>
+        </w:rPr>
+        <w:t>nd</w:t>
+      </w:r>
+      <w:r>
+        <w:rPr>
+          <w:sz w:val="28"/>
+          <w:szCs w:val="28"/>
+        </w:rPr>
+        <w:t xml:space="preserve"> substring</w:t>
+      </w:r>
+      <w:r>
+        <w:rPr>
+          <w:sz w:val="28"/>
+          <w:szCs w:val="28"/>
+        </w:rPr>
+        <w:br/>
+      </w:r>
+      <w:r>
+        <w:rPr>
+          <w:b/>
+          <w:bCs/>
+          <w:sz w:val="28"/>
+          <w:szCs w:val="28"/>
           <w:u w:val="single"/>
         </w:rPr>
-      </w:pPr>
-      <w:r>
-        <w:rPr>
-          <w:sz w:val="28"/>
-          <w:szCs w:val="28"/>
-        </w:rPr>
-        <w:t>So, we get all substrings that are needed.</w:t>
-      </w:r>
-    </w:p>
-    <w:p>
-      <w:pPr>
-        <w:rPr>
-          <w:b/>
-          <w:bCs/>
-          <w:sz w:val="28"/>
-          <w:szCs w:val="28"/>
-        </w:rPr>
-      </w:pPr>
-      <w:r>
-        <w:rPr>
-          <w:b/>
-          <w:bCs/>
-          <w:sz w:val="28"/>
-          <w:szCs w:val="28"/>
-        </w:rPr>
-        <w:t>Worst case time complexity</w:t>
-      </w:r>
-      <w:r>
-        <w:rPr>
-          <w:b/>
-          <w:bCs/>
-          <w:sz w:val="28"/>
-          <w:szCs w:val="28"/>
-        </w:rPr>
-        <w:t>:</w:t>
-      </w:r>
-      <w:r>
-        <w:rPr>
-          <w:b/>
-          <w:bCs/>
-          <w:sz w:val="28"/>
-          <w:szCs w:val="28"/>
+        <w:t>Time Complexity:</w:t>
+      </w:r>
+      <w:r>
+        <w:rPr>
+          <w:sz w:val="28"/>
+          <w:szCs w:val="28"/>
+          <w:u w:val="single"/>
         </w:rPr>
         <w:t xml:space="preserve"> </w:t>
       </w:r>
-    </w:p>
-    <w:p>
-      <w:pPr>
-        <w:rPr>
-          <w:sz w:val="28"/>
-          <w:szCs w:val="28"/>
-        </w:rPr>
-      </w:pPr>
-      <w:r>
-        <w:rPr>
-          <w:b/>
-          <w:bCs/>
-          <w:sz w:val="28"/>
-          <w:szCs w:val="28"/>
-        </w:rPr>
-        <w:t>N</w:t>
-      </w:r>
-      <w:r>
-        <w:rPr>
-          <w:b/>
-          <w:bCs/>
-          <w:sz w:val="28"/>
-          <w:szCs w:val="28"/>
-        </w:rPr>
-        <w:t>:</w:t>
-      </w:r>
-      <w:r>
-        <w:rPr>
-          <w:sz w:val="28"/>
-          <w:szCs w:val="28"/>
-        </w:rPr>
-        <w:t xml:space="preserve"> number of elements in 1</w:t>
-      </w:r>
-      <w:r>
-        <w:rPr>
-          <w:sz w:val="28"/>
-          <w:szCs w:val="28"/>
-          <w:vertAlign w:val="superscript"/>
-        </w:rPr>
-        <w:t>st</w:t>
-      </w:r>
-      <w:r>
-        <w:rPr>
-          <w:sz w:val="28"/>
-          <w:szCs w:val="28"/>
-        </w:rPr>
-        <w:t xml:space="preserve"> ArrayList</w:t>
-      </w:r>
-      <w:r>
-        <w:rPr>
-          <w:sz w:val="28"/>
-          <w:szCs w:val="28"/>
-        </w:rPr>
-        <w:br/>
-      </w:r>
-      <w:r>
-        <w:rPr>
-          <w:b/>
-          <w:bCs/>
-          <w:sz w:val="28"/>
-          <w:szCs w:val="28"/>
-        </w:rPr>
-        <w:t>M</w:t>
-      </w:r>
-      <w:r>
-        <w:rPr>
-          <w:b/>
-          <w:bCs/>
-          <w:sz w:val="28"/>
-          <w:szCs w:val="28"/>
-        </w:rPr>
-        <w:t xml:space="preserve">: </w:t>
-      </w:r>
-      <w:r>
-        <w:rPr>
-          <w:sz w:val="28"/>
-          <w:szCs w:val="28"/>
-        </w:rPr>
-        <w:t>19</w:t>
-      </w:r>
-      <w:r>
-        <w:rPr>
-          <w:sz w:val="28"/>
-          <w:szCs w:val="28"/>
-        </w:rPr>
-        <w:t xml:space="preserve"> (size of neighbourSubstring.size()-1)</w:t>
-      </w:r>
-      <w:r>
-        <w:rPr>
-          <w:sz w:val="28"/>
-          <w:szCs w:val="28"/>
-        </w:rPr>
-        <w:br/>
-      </w:r>
-      <w:r>
-        <w:rPr>
-          <w:b/>
-          <w:bCs/>
-          <w:sz w:val="28"/>
-          <w:szCs w:val="28"/>
-        </w:rPr>
-        <w:t>J</w:t>
-      </w:r>
-      <w:r>
-        <w:rPr>
-          <w:b/>
-          <w:bCs/>
-          <w:sz w:val="28"/>
-          <w:szCs w:val="28"/>
-        </w:rPr>
-        <w:t>:</w:t>
-      </w:r>
-      <w:r>
-        <w:rPr>
-          <w:sz w:val="28"/>
-          <w:szCs w:val="28"/>
-        </w:rPr>
-        <w:t xml:space="preserve"> Number of elements in the current ArrayList</w:t>
-      </w:r>
-      <w:r>
-        <w:rPr>
-          <w:sz w:val="28"/>
-          <w:szCs w:val="28"/>
-        </w:rPr>
-        <w:br/>
-      </w:r>
-      <w:r>
-        <w:rPr>
-          <w:b/>
-          <w:bCs/>
-          <w:sz w:val="28"/>
-          <w:szCs w:val="28"/>
-        </w:rPr>
-        <w:t>Edit Distance:</w:t>
-      </w:r>
-      <w:r>
-        <w:rPr>
-          <w:sz w:val="28"/>
-          <w:szCs w:val="28"/>
-        </w:rPr>
-        <w:t xml:space="preserve"> </w:t>
-      </w:r>
-      <w:r>
-        <w:rPr>
-          <w:sz w:val="28"/>
-          <w:szCs w:val="28"/>
-        </w:rPr>
-        <w:t xml:space="preserve">O(ab), where a </w:t>
-      </w:r>
-      <w:r>
-        <w:rPr>
-          <w:sz w:val="28"/>
-          <w:szCs w:val="28"/>
-        </w:rPr>
-        <w:t>-&gt;</w:t>
-      </w:r>
-      <w:r>
-        <w:rPr>
-          <w:sz w:val="28"/>
-          <w:szCs w:val="28"/>
-        </w:rPr>
-        <w:t xml:space="preserve"> characters in 1</w:t>
-      </w:r>
-      <w:r>
-        <w:rPr>
-          <w:sz w:val="28"/>
-          <w:szCs w:val="28"/>
-          <w:vertAlign w:val="superscript"/>
-        </w:rPr>
-        <w:t>st</w:t>
-      </w:r>
-      <w:r>
-        <w:rPr>
-          <w:sz w:val="28"/>
-          <w:szCs w:val="28"/>
-        </w:rPr>
-        <w:t xml:space="preserve"> substring, b </w:t>
-      </w:r>
-      <w:r>
-        <w:rPr>
-          <w:sz w:val="28"/>
-          <w:szCs w:val="28"/>
-        </w:rPr>
-        <w:t xml:space="preserve">-&gt; </w:t>
-      </w:r>
-      <w:r>
-        <w:rPr>
-          <w:sz w:val="28"/>
-          <w:szCs w:val="28"/>
-        </w:rPr>
-        <w:t>characters in 2</w:t>
-      </w:r>
-      <w:r>
-        <w:rPr>
-          <w:sz w:val="28"/>
-          <w:szCs w:val="28"/>
-          <w:vertAlign w:val="superscript"/>
-        </w:rPr>
-        <w:t>nd</w:t>
-      </w:r>
-      <w:r>
-        <w:rPr>
-          <w:sz w:val="28"/>
-          <w:szCs w:val="28"/>
-        </w:rPr>
-        <w:t xml:space="preserve"> substring</w:t>
-      </w:r>
-      <w:r>
-        <w:rPr>
-          <w:sz w:val="28"/>
-          <w:szCs w:val="28"/>
-        </w:rPr>
-        <w:br/>
-      </w:r>
-      <w:r>
-        <w:rPr>
-          <w:b/>
-          <w:bCs/>
-          <w:sz w:val="28"/>
-          <w:szCs w:val="28"/>
-        </w:rPr>
-        <w:t>Time Complexity:</w:t>
-      </w:r>
-      <w:r>
-        <w:rPr>
-          <w:sz w:val="28"/>
-          <w:szCs w:val="28"/>
-        </w:rPr>
-        <w:t xml:space="preserve"> </w:t>
-      </w:r>
-      <w:r>
-        <w:rPr>
-          <w:sz w:val="28"/>
-          <w:szCs w:val="28"/>
-        </w:rPr>
-        <w:t>O (N.19.J. ab</w:t>
-      </w:r>
-      <w:r>
-        <w:rPr>
-          <w:sz w:val="28"/>
-          <w:szCs w:val="28"/>
+      <w:r>
+        <w:rPr>
+          <w:sz w:val="28"/>
+          <w:szCs w:val="28"/>
+          <w:u w:val="single"/>
+        </w:rPr>
+        <w:t>O (</w:t>
+      </w:r>
+      <w:r>
+        <w:rPr>
+          <w:sz w:val="28"/>
+          <w:szCs w:val="28"/>
+          <w:u w:val="single"/>
+        </w:rPr>
+        <w:t>20.</w:t>
+      </w:r>
+      <w:r>
+        <w:rPr>
+          <w:sz w:val="28"/>
+          <w:szCs w:val="28"/>
+          <w:u w:val="single"/>
+        </w:rPr>
+        <w:t>N.</w:t>
+      </w:r>
+      <w:r>
+        <w:rPr>
+          <w:sz w:val="28"/>
+          <w:szCs w:val="28"/>
+          <w:u w:val="single"/>
+        </w:rPr>
+        <w:t>20</w:t>
+      </w:r>
+      <w:r>
+        <w:rPr>
+          <w:sz w:val="28"/>
+          <w:szCs w:val="28"/>
+          <w:u w:val="single"/>
+        </w:rPr>
+        <w:t>.J. ab</w:t>
+      </w:r>
+      <w:r>
+        <w:rPr>
+          <w:sz w:val="28"/>
+          <w:szCs w:val="28"/>
+          <w:u w:val="single"/>
         </w:rPr>
         <w:t>) -&gt; O(NJab)</w:t>
       </w:r>
@@ -887,6 +968,7 @@
           <w:sz w:val="28"/>
           <w:szCs w:val="28"/>
         </w:rPr>
+        <w:lastRenderedPageBreak/>
         <w:t>Store it in an ArrayList. Then store that ArrayList in a ArrayList which holds the Array Lists of substrings of each string.</w:t>
       </w:r>
     </w:p>
@@ -952,19 +1034,8 @@
           <w:sz w:val="28"/>
           <w:szCs w:val="28"/>
         </w:rPr>
-        <w:t xml:space="preserve">private static void </w:t>
-      </w:r>
-      <w:proofErr w:type="spellStart"/>
-      <w:r>
-        <w:rPr>
-          <w:b/>
-          <w:bCs/>
-          <w:sz w:val="28"/>
-          <w:szCs w:val="28"/>
-        </w:rPr>
-        <w:t>printAllNeighboursWEditDistance</w:t>
-      </w:r>
-      <w:proofErr w:type="spellEnd"/>
+        <w:t>private static void printAllNeighboursWEditDistance</w:t>
+      </w:r>
       <w:r>
         <w:rPr>
           <w:b/>
@@ -1041,7 +1112,21 @@
           <w:sz w:val="28"/>
           <w:szCs w:val="28"/>
         </w:rPr>
-        <w:t>For loop for traversing elements in the First ArrayList of substring.</w:t>
+        <w:t xml:space="preserve">For loop for traversing in each list </w:t>
+      </w:r>
+      <w:r>
+        <w:rPr>
+          <w:sz w:val="28"/>
+          <w:szCs w:val="28"/>
+        </w:rPr>
+        <w:t>that contains list of</w:t>
+      </w:r>
+      <w:r>
+        <w:rPr>
+          <w:sz w:val="28"/>
+          <w:szCs w:val="28"/>
+        </w:rPr>
+        <w:t xml:space="preserve"> all the substrings.</w:t>
       </w:r>
     </w:p>
     <w:p>
@@ -1061,21 +1146,21 @@
           <w:sz w:val="28"/>
           <w:szCs w:val="28"/>
         </w:rPr>
-        <w:t>Within that there is a for loop to traverse other Array</w:t>
-      </w:r>
-      <w:r>
-        <w:rPr>
-          <w:sz w:val="28"/>
-          <w:szCs w:val="28"/>
-        </w:rPr>
-        <w:t xml:space="preserve"> </w:t>
-      </w:r>
-      <w:r>
-        <w:rPr>
-          <w:sz w:val="28"/>
-          <w:szCs w:val="28"/>
-        </w:rPr>
-        <w:t>Lists of substrings and nested is a loop to traverse all elements in it.</w:t>
+        <w:t xml:space="preserve">For loop for traversing elements in the </w:t>
+      </w:r>
+      <w:r>
+        <w:rPr>
+          <w:sz w:val="28"/>
+          <w:szCs w:val="28"/>
+        </w:rPr>
+        <w:t>A</w:t>
+      </w:r>
+      <w:r>
+        <w:rPr>
+          <w:sz w:val="28"/>
+          <w:szCs w:val="28"/>
+        </w:rPr>
+        <w:t>rrayList of substring.</w:t>
       </w:r>
     </w:p>
     <w:p>
@@ -1095,7 +1180,70 @@
           <w:sz w:val="28"/>
           <w:szCs w:val="28"/>
         </w:rPr>
-        <w:t xml:space="preserve">Calculate edit distance of each substring and if it satisfies the condition then store its index. </w:t>
+        <w:t xml:space="preserve">Within that </w:t>
+      </w:r>
+      <w:r>
+        <w:rPr>
+          <w:sz w:val="28"/>
+          <w:szCs w:val="28"/>
+        </w:rPr>
+        <w:t xml:space="preserve">first check if it is equal to length L as our M should be of length L if it is then only then </w:t>
+      </w:r>
+      <w:r>
+        <w:rPr>
+          <w:sz w:val="28"/>
+          <w:szCs w:val="28"/>
+        </w:rPr>
+        <w:t>there is a for loop to traverse other Array</w:t>
+      </w:r>
+      <w:r>
+        <w:rPr>
+          <w:sz w:val="28"/>
+          <w:szCs w:val="28"/>
+        </w:rPr>
+        <w:t xml:space="preserve"> </w:t>
+      </w:r>
+      <w:r>
+        <w:rPr>
+          <w:sz w:val="28"/>
+          <w:szCs w:val="28"/>
+        </w:rPr>
+        <w:t xml:space="preserve">Lists of substrings </w:t>
+      </w:r>
+      <w:r>
+        <w:rPr>
+          <w:sz w:val="28"/>
+          <w:szCs w:val="28"/>
+        </w:rPr>
+        <w:t xml:space="preserve">(other than the one we are checking </w:t>
+      </w:r>
+      <w:r>
+        <w:rPr>
+          <w:sz w:val="28"/>
+          <w:szCs w:val="28"/>
+        </w:rPr>
+        <w:t>neighbors</w:t>
+      </w:r>
+      <w:r>
+        <w:rPr>
+          <w:sz w:val="28"/>
+          <w:szCs w:val="28"/>
+        </w:rPr>
+        <w:t xml:space="preserve"> from)</w:t>
+      </w:r>
+      <w:r>
+        <w:rPr>
+          <w:sz w:val="28"/>
+          <w:szCs w:val="28"/>
+        </w:rPr>
+        <w:t xml:space="preserve"> </w:t>
+      </w:r>
+      <w:r>
+        <w:rPr>
+          <w:sz w:val="28"/>
+          <w:szCs w:val="28"/>
+        </w:rPr>
+        <w:t>and nested is a loop to traverse all elements in it.</w:t>
       </w:r>
     </w:p>
     <w:p>
@@ -1115,37 +1263,51 @@
           <w:sz w:val="28"/>
           <w:szCs w:val="28"/>
         </w:rPr>
-        <w:lastRenderedPageBreak/>
-        <w:t xml:space="preserve">Check if in any string you are not able to find any neighbor then </w:t>
-      </w:r>
-      <w:r>
-        <w:rPr>
-          <w:sz w:val="28"/>
-          <w:szCs w:val="28"/>
-        </w:rPr>
-        <w:t xml:space="preserve">there is no need to look for neighbors in the strings ahead </w:t>
-      </w:r>
-      <w:r>
-        <w:rPr>
-          <w:sz w:val="28"/>
-          <w:szCs w:val="28"/>
-        </w:rPr>
-        <w:t>just start looking neighbors in another substring from 1</w:t>
-      </w:r>
-      <w:r>
-        <w:rPr>
-          <w:sz w:val="28"/>
-          <w:szCs w:val="28"/>
-          <w:vertAlign w:val="superscript"/>
-        </w:rPr>
-        <w:t>st</w:t>
-      </w:r>
-      <w:r>
-        <w:rPr>
-          <w:sz w:val="28"/>
-          <w:szCs w:val="28"/>
-        </w:rPr>
-        <w:t xml:space="preserve"> array.</w:t>
+        <w:t xml:space="preserve">Calculate edit distance of each substring and if it satisfies the condition then </w:t>
+      </w:r>
+      <w:r>
+        <w:rPr>
+          <w:sz w:val="28"/>
+          <w:szCs w:val="28"/>
+        </w:rPr>
+        <w:t xml:space="preserve">increment count and break from the loop as we </w:t>
+      </w:r>
+      <w:r>
+        <w:rPr>
+          <w:sz w:val="28"/>
+          <w:szCs w:val="28"/>
+        </w:rPr>
+        <w:t xml:space="preserve">have </w:t>
+      </w:r>
+      <w:r>
+        <w:rPr>
+          <w:sz w:val="28"/>
+          <w:szCs w:val="28"/>
+        </w:rPr>
+        <w:t>checked that this string contains a</w:t>
+      </w:r>
+      <w:r>
+        <w:rPr>
+          <w:sz w:val="28"/>
+          <w:szCs w:val="28"/>
+        </w:rPr>
+        <w:t xml:space="preserve"> </w:t>
+      </w:r>
+      <w:proofErr w:type="spellStart"/>
+      <w:r>
+        <w:rPr>
+          <w:sz w:val="28"/>
+          <w:szCs w:val="28"/>
+        </w:rPr>
+        <w:t>neighbour</w:t>
+      </w:r>
+      <w:proofErr w:type="spellEnd"/>
+      <w:r>
+        <w:rPr>
+          <w:sz w:val="28"/>
+          <w:szCs w:val="28"/>
+        </w:rPr>
+        <w:t xml:space="preserve">. </w:t>
       </w:r>
     </w:p>
     <w:p>
@@ -1165,7 +1327,50 @@
           <w:sz w:val="28"/>
           <w:szCs w:val="28"/>
         </w:rPr>
-        <w:t>If you are able to find neighbor in other 19 strings then add all the neighbors into an ArrayList.</w:t>
+        <w:t>Check</w:t>
+      </w:r>
+      <w:r>
+        <w:rPr>
+          <w:sz w:val="28"/>
+          <w:szCs w:val="28"/>
+        </w:rPr>
+        <w:t xml:space="preserve"> from count</w:t>
+      </w:r>
+      <w:r>
+        <w:rPr>
+          <w:sz w:val="28"/>
+          <w:szCs w:val="28"/>
+        </w:rPr>
+        <w:t xml:space="preserve"> if in any string you are not able to find any neighbor then </w:t>
+      </w:r>
+      <w:r>
+        <w:rPr>
+          <w:sz w:val="28"/>
+          <w:szCs w:val="28"/>
+        </w:rPr>
+        <w:t xml:space="preserve">there is no need to look for neighbors in the strings ahead </w:t>
+      </w:r>
+      <w:r>
+        <w:rPr>
+          <w:sz w:val="28"/>
+          <w:szCs w:val="28"/>
+        </w:rPr>
+        <w:t>just start looking neighbors in another substring from 1</w:t>
+      </w:r>
+      <w:r>
+        <w:rPr>
+          <w:sz w:val="28"/>
+          <w:szCs w:val="28"/>
+          <w:vertAlign w:val="superscript"/>
+        </w:rPr>
+        <w:t>st</w:t>
+      </w:r>
+      <w:r>
+        <w:rPr>
+          <w:sz w:val="28"/>
+          <w:szCs w:val="28"/>
+        </w:rPr>
+        <w:t xml:space="preserve"> array.</w:t>
       </w:r>
     </w:p>
     <w:p>
@@ -1176,18 +1381,66 @@
           <w:numId w:val="2"/>
         </w:numPr>
         <w:rPr>
-          <w:b/>
-          <w:bCs/>
-          <w:sz w:val="28"/>
-          <w:szCs w:val="28"/>
-        </w:rPr>
-      </w:pPr>
-      <w:r>
-        <w:rPr>
-          <w:sz w:val="28"/>
-          <w:szCs w:val="28"/>
-        </w:rPr>
-        <w:t>After getting all the neighbors print the non-duplicate ones.</w:t>
+          <w:sz w:val="28"/>
+          <w:szCs w:val="28"/>
+        </w:rPr>
+      </w:pPr>
+      <w:r>
+        <w:rPr>
+          <w:sz w:val="28"/>
+          <w:szCs w:val="28"/>
+        </w:rPr>
+        <w:t xml:space="preserve">If you are able to find neighbor in other 19 strings then </w:t>
+      </w:r>
+      <w:r>
+        <w:rPr>
+          <w:sz w:val="28"/>
+          <w:szCs w:val="28"/>
+        </w:rPr>
+        <w:t>store M</w:t>
+      </w:r>
+      <w:r>
+        <w:rPr>
+          <w:sz w:val="28"/>
+          <w:szCs w:val="28"/>
+        </w:rPr>
+        <w:t>.</w:t>
+      </w:r>
+    </w:p>
+    <w:p>
+      <w:pPr>
+        <w:pStyle w:val="ListParagraph"/>
+        <w:numPr>
+          <w:ilvl w:val="1"/>
+          <w:numId w:val="2"/>
+        </w:numPr>
+        <w:rPr>
+          <w:b/>
+          <w:bCs/>
+          <w:sz w:val="28"/>
+          <w:szCs w:val="28"/>
+        </w:rPr>
+      </w:pPr>
+      <w:r>
+        <w:rPr>
+          <w:sz w:val="28"/>
+          <w:szCs w:val="28"/>
+        </w:rPr>
+        <w:t xml:space="preserve">After getting all the </w:t>
+      </w:r>
+      <w:r>
+        <w:rPr>
+          <w:sz w:val="28"/>
+          <w:szCs w:val="28"/>
+        </w:rPr>
+        <w:t>M</w:t>
+      </w:r>
+      <w:r>
+        <w:rPr>
+          <w:sz w:val="28"/>
+          <w:szCs w:val="28"/>
+        </w:rPr>
+        <w:t xml:space="preserve"> print the non-duplicate ones.</w:t>
       </w:r>
       <w:r>
         <w:rPr>
@@ -1400,6 +1653,7 @@
           <w:sz w:val="28"/>
           <w:szCs w:val="28"/>
         </w:rPr>
+        <w:lastRenderedPageBreak/>
         <w:t xml:space="preserve">private static ArrayList&lt;String&gt; </w:t>
       </w:r>
       <w:proofErr w:type="spellStart"/>
@@ -1489,7 +1743,35 @@
           <w:sz w:val="28"/>
           <w:szCs w:val="28"/>
         </w:rPr>
-        <w:t>Check if it is equal to length L then store it in the ArrayList.</w:t>
+        <w:t xml:space="preserve">Check if it is </w:t>
+      </w:r>
+      <w:r>
+        <w:rPr>
+          <w:sz w:val="28"/>
+          <w:szCs w:val="28"/>
+        </w:rPr>
+        <w:t>between</w:t>
+      </w:r>
+      <w:r>
+        <w:rPr>
+          <w:sz w:val="28"/>
+          <w:szCs w:val="28"/>
+        </w:rPr>
+        <w:t xml:space="preserve"> length L</w:t>
+      </w:r>
+      <w:r>
+        <w:rPr>
+          <w:sz w:val="28"/>
+          <w:szCs w:val="28"/>
+        </w:rPr>
+        <w:t>-D to L+D and</w:t>
+      </w:r>
+      <w:r>
+        <w:rPr>
+          <w:sz w:val="28"/>
+          <w:szCs w:val="28"/>
+        </w:rPr>
+        <w:t xml:space="preserve"> then store it in the ArrayList.</w:t>
       </w:r>
     </w:p>
     <w:p>
@@ -1682,6 +1964,20 @@
           <w:szCs w:val="28"/>
         </w:rPr>
         <w:t>Currently program write in the file multiple times hence increasing the execution time. We can create a StringBuilder where we would just append all the output in it and then after every algorithm executes then just write it in the file. This will reduce the execution time considerably.</w:t>
+      </w:r>
+      <w:r>
+        <w:rPr>
+          <w:sz w:val="28"/>
+          <w:szCs w:val="28"/>
+        </w:rPr>
+        <w:t xml:space="preserve"> </w:t>
+      </w:r>
+      <w:r>
+        <w:rPr>
+          <w:sz w:val="28"/>
+          <w:szCs w:val="28"/>
+        </w:rPr>
+        <w:t>We can use the reflexive property of the edit distance to make it more efficient by storing the index and not traversing it again.</w:t>
       </w:r>
     </w:p>
     <w:sectPr>

</xml_diff>